<commit_message>
#2 updated #3 added
-login page to bussiness model and user story
</commit_message>
<xml_diff>
--- a/General Analyze and Design/bussiness model.docx
+++ b/General Analyze and Design/bussiness model.docx
@@ -10,6 +10,7 @@
           <w:rFonts w:cs="B Nazanin"/>
           <w:sz w:val="28"/>
           <w:szCs w:val="28"/>
+          <w:rtl/>
         </w:rPr>
       </w:pPr>
       <w:r>
@@ -20,6 +21,88 @@
           <w:rtl/>
         </w:rPr>
         <w:t>بیزینس مدل:</w:t>
+      </w:r>
+    </w:p>
+    <w:p>
+      <w:pPr>
+        <w:spacing w:line="276" w:lineRule="auto"/>
+        <w:jc w:val="both"/>
+        <w:rPr>
+          <w:rFonts w:cs="B Nazanin"/>
+          <w:sz w:val="28"/>
+          <w:szCs w:val="28"/>
+          <w:rtl/>
+        </w:rPr>
+      </w:pPr>
+      <w:r>
+        <w:rPr>
+          <w:rFonts w:cs="B Nazanin" w:hint="cs"/>
+          <w:sz w:val="28"/>
+          <w:szCs w:val="28"/>
+          <w:rtl/>
+        </w:rPr>
+        <w:t>لاگین:</w:t>
+      </w:r>
+    </w:p>
+    <w:p>
+      <w:pPr>
+        <w:pStyle w:val="ListParagraph"/>
+        <w:numPr>
+          <w:ilvl w:val="0"/>
+          <w:numId w:val="5"/>
+        </w:numPr>
+        <w:spacing w:line="276" w:lineRule="auto"/>
+        <w:jc w:val="both"/>
+        <w:rPr>
+          <w:rFonts w:cs="B Nazanin" w:hint="cs"/>
+          <w:sz w:val="28"/>
+          <w:szCs w:val="28"/>
+        </w:rPr>
+      </w:pPr>
+      <w:r>
+        <w:rPr>
+          <w:rFonts w:cs="B Nazanin" w:hint="cs"/>
+          <w:sz w:val="28"/>
+          <w:szCs w:val="28"/>
+          <w:rtl/>
+        </w:rPr>
+        <w:t>ساخت اکانت ،</w:t>
+      </w:r>
+      <w:bookmarkStart w:id="0" w:name="_GoBack"/>
+      <w:bookmarkEnd w:id="0"/>
+      <w:r>
+        <w:rPr>
+          <w:rFonts w:cs="B Nazanin" w:hint="cs"/>
+          <w:sz w:val="28"/>
+          <w:szCs w:val="28"/>
+          <w:rtl/>
+        </w:rPr>
+        <w:t xml:space="preserve"> وارد کردن و ویرایش اطلاعات</w:t>
+      </w:r>
+    </w:p>
+    <w:p>
+      <w:pPr>
+        <w:pStyle w:val="ListParagraph"/>
+        <w:numPr>
+          <w:ilvl w:val="0"/>
+          <w:numId w:val="5"/>
+        </w:numPr>
+        <w:spacing w:line="276" w:lineRule="auto"/>
+        <w:jc w:val="both"/>
+        <w:rPr>
+          <w:rFonts w:cs="B Nazanin"/>
+          <w:sz w:val="28"/>
+          <w:szCs w:val="28"/>
+        </w:rPr>
+      </w:pPr>
+      <w:r>
+        <w:rPr>
+          <w:rFonts w:cs="B Nazanin" w:hint="cs"/>
+          <w:sz w:val="28"/>
+          <w:szCs w:val="28"/>
+          <w:rtl/>
+        </w:rPr>
+        <w:t>ورود با نام کاربری و رمز عبور به سیستم</w:t>
       </w:r>
     </w:p>
     <w:p>
@@ -437,7 +520,7 @@
         <w:spacing w:line="276" w:lineRule="auto"/>
         <w:jc w:val="both"/>
         <w:rPr>
-          <w:rFonts w:cs="B Nazanin" w:hint="cs"/>
+          <w:rFonts w:cs="B Nazanin"/>
           <w:sz w:val="28"/>
           <w:szCs w:val="28"/>
           <w:rtl/>
@@ -463,7 +546,7 @@
         <w:spacing w:line="276" w:lineRule="auto"/>
         <w:jc w:val="both"/>
         <w:rPr>
-          <w:rFonts w:cs="B Nazanin" w:hint="cs"/>
+          <w:rFonts w:cs="B Nazanin"/>
           <w:sz w:val="28"/>
           <w:szCs w:val="28"/>
         </w:rPr>
@@ -527,8 +610,6 @@
         </w:rPr>
         <w:t>مدیریت لیست گزارش ها</w:t>
       </w:r>
-      <w:bookmarkStart w:id="0" w:name="_GoBack"/>
-      <w:bookmarkEnd w:id="0"/>
     </w:p>
     <w:p>
       <w:pPr>
@@ -550,6 +631,95 @@
 <file path=word/numbering.xml><?xml version="1.0" encoding="utf-8"?>
 <w:numbering xmlns:wpc="http://schemas.microsoft.com/office/word/2010/wordprocessingCanvas" xmlns:cx="http://schemas.microsoft.com/office/drawing/2014/chartex" xmlns:cx1="http://schemas.microsoft.com/office/drawing/2015/9/8/chartex" xmlns:mc="http://schemas.openxmlformats.org/markup-compatibility/2006" xmlns:o="urn:schemas-microsoft-com:office:office" xmlns:r="http://schemas.openxmlformats.org/officeDocument/2006/relationships" xmlns:m="http://schemas.openxmlformats.org/officeDocument/2006/math" xmlns:v="urn:schemas-microsoft-com:vml" xmlns:wp14="http://schemas.microsoft.com/office/word/2010/wordprocessingDrawing" xmlns:wp="http://schemas.openxmlformats.org/drawingml/2006/wordprocessingDrawing" xmlns:w10="urn:schemas-microsoft-com:office:word" xmlns:w="http://schemas.openxmlformats.org/wordprocessingml/2006/main" xmlns:w14="http://schemas.microsoft.com/office/word/2010/wordml" xmlns:w15="http://schemas.microsoft.com/office/word/2012/wordml" xmlns:w16se="http://schemas.microsoft.com/office/word/2015/wordml/symex" xmlns:wpg="http://schemas.microsoft.com/office/word/2010/wordprocessingGroup" xmlns:wpi="http://schemas.microsoft.com/office/word/2010/wordprocessingInk" xmlns:wne="http://schemas.microsoft.com/office/word/2006/wordml" xmlns:wps="http://schemas.microsoft.com/office/word/2010/wordprocessingShape" mc:Ignorable="w14 w15 w16se wp14">
   <w:abstractNum w:abstractNumId="0" w15:restartNumberingAfterBreak="0">
+    <w:nsid w:val="065943AC"/>
+    <w:multiLevelType w:val="hybridMultilevel"/>
+    <w:tmpl w:val="6BC265CC"/>
+    <w:lvl w:ilvl="0" w:tplc="04090011">
+      <w:start w:val="1"/>
+      <w:numFmt w:val="decimal"/>
+      <w:lvlText w:val="%1)"/>
+      <w:lvlJc w:val="left"/>
+      <w:pPr>
+        <w:ind w:left="720" w:hanging="360"/>
+      </w:pPr>
+      <w:rPr>
+        <w:rFonts w:hint="default"/>
+      </w:rPr>
+    </w:lvl>
+    <w:lvl w:ilvl="1" w:tplc="04090019" w:tentative="1">
+      <w:start w:val="1"/>
+      <w:numFmt w:val="lowerLetter"/>
+      <w:lvlText w:val="%2."/>
+      <w:lvlJc w:val="left"/>
+      <w:pPr>
+        <w:ind w:left="1440" w:hanging="360"/>
+      </w:pPr>
+    </w:lvl>
+    <w:lvl w:ilvl="2" w:tplc="0409001B" w:tentative="1">
+      <w:start w:val="1"/>
+      <w:numFmt w:val="lowerRoman"/>
+      <w:lvlText w:val="%3."/>
+      <w:lvlJc w:val="right"/>
+      <w:pPr>
+        <w:ind w:left="2160" w:hanging="180"/>
+      </w:pPr>
+    </w:lvl>
+    <w:lvl w:ilvl="3" w:tplc="0409000F" w:tentative="1">
+      <w:start w:val="1"/>
+      <w:numFmt w:val="decimal"/>
+      <w:lvlText w:val="%4."/>
+      <w:lvlJc w:val="left"/>
+      <w:pPr>
+        <w:ind w:left="2880" w:hanging="360"/>
+      </w:pPr>
+    </w:lvl>
+    <w:lvl w:ilvl="4" w:tplc="04090019" w:tentative="1">
+      <w:start w:val="1"/>
+      <w:numFmt w:val="lowerLetter"/>
+      <w:lvlText w:val="%5."/>
+      <w:lvlJc w:val="left"/>
+      <w:pPr>
+        <w:ind w:left="3600" w:hanging="360"/>
+      </w:pPr>
+    </w:lvl>
+    <w:lvl w:ilvl="5" w:tplc="0409001B" w:tentative="1">
+      <w:start w:val="1"/>
+      <w:numFmt w:val="lowerRoman"/>
+      <w:lvlText w:val="%6."/>
+      <w:lvlJc w:val="right"/>
+      <w:pPr>
+        <w:ind w:left="4320" w:hanging="180"/>
+      </w:pPr>
+    </w:lvl>
+    <w:lvl w:ilvl="6" w:tplc="0409000F" w:tentative="1">
+      <w:start w:val="1"/>
+      <w:numFmt w:val="decimal"/>
+      <w:lvlText w:val="%7."/>
+      <w:lvlJc w:val="left"/>
+      <w:pPr>
+        <w:ind w:left="5040" w:hanging="360"/>
+      </w:pPr>
+    </w:lvl>
+    <w:lvl w:ilvl="7" w:tplc="04090019" w:tentative="1">
+      <w:start w:val="1"/>
+      <w:numFmt w:val="lowerLetter"/>
+      <w:lvlText w:val="%8."/>
+      <w:lvlJc w:val="left"/>
+      <w:pPr>
+        <w:ind w:left="5760" w:hanging="360"/>
+      </w:pPr>
+    </w:lvl>
+    <w:lvl w:ilvl="8" w:tplc="0409001B" w:tentative="1">
+      <w:start w:val="1"/>
+      <w:numFmt w:val="lowerRoman"/>
+      <w:lvlText w:val="%9."/>
+      <w:lvlJc w:val="right"/>
+      <w:pPr>
+        <w:ind w:left="6480" w:hanging="180"/>
+      </w:pPr>
+    </w:lvl>
+  </w:abstractNum>
+  <w:abstractNum w:abstractNumId="1" w15:restartNumberingAfterBreak="0">
     <w:nsid w:val="07087393"/>
     <w:multiLevelType w:val="hybridMultilevel"/>
     <w:tmpl w:val="D86E84A8"/>
@@ -638,7 +808,96 @@
       </w:pPr>
     </w:lvl>
   </w:abstractNum>
-  <w:abstractNum w:abstractNumId="1" w15:restartNumberingAfterBreak="0">
+  <w:abstractNum w:abstractNumId="2" w15:restartNumberingAfterBreak="0">
+    <w:nsid w:val="2EA10FA6"/>
+    <w:multiLevelType w:val="hybridMultilevel"/>
+    <w:tmpl w:val="203E7484"/>
+    <w:lvl w:ilvl="0" w:tplc="86F861E6">
+      <w:start w:val="1"/>
+      <w:numFmt w:val="decimal"/>
+      <w:lvlText w:val="%1)"/>
+      <w:lvlJc w:val="left"/>
+      <w:pPr>
+        <w:ind w:left="1200" w:hanging="360"/>
+      </w:pPr>
+      <w:rPr>
+        <w:rFonts w:hint="default"/>
+      </w:rPr>
+    </w:lvl>
+    <w:lvl w:ilvl="1" w:tplc="04090019" w:tentative="1">
+      <w:start w:val="1"/>
+      <w:numFmt w:val="lowerLetter"/>
+      <w:lvlText w:val="%2."/>
+      <w:lvlJc w:val="left"/>
+      <w:pPr>
+        <w:ind w:left="1920" w:hanging="360"/>
+      </w:pPr>
+    </w:lvl>
+    <w:lvl w:ilvl="2" w:tplc="0409001B" w:tentative="1">
+      <w:start w:val="1"/>
+      <w:numFmt w:val="lowerRoman"/>
+      <w:lvlText w:val="%3."/>
+      <w:lvlJc w:val="right"/>
+      <w:pPr>
+        <w:ind w:left="2640" w:hanging="180"/>
+      </w:pPr>
+    </w:lvl>
+    <w:lvl w:ilvl="3" w:tplc="0409000F" w:tentative="1">
+      <w:start w:val="1"/>
+      <w:numFmt w:val="decimal"/>
+      <w:lvlText w:val="%4."/>
+      <w:lvlJc w:val="left"/>
+      <w:pPr>
+        <w:ind w:left="3360" w:hanging="360"/>
+      </w:pPr>
+    </w:lvl>
+    <w:lvl w:ilvl="4" w:tplc="04090019" w:tentative="1">
+      <w:start w:val="1"/>
+      <w:numFmt w:val="lowerLetter"/>
+      <w:lvlText w:val="%5."/>
+      <w:lvlJc w:val="left"/>
+      <w:pPr>
+        <w:ind w:left="4080" w:hanging="360"/>
+      </w:pPr>
+    </w:lvl>
+    <w:lvl w:ilvl="5" w:tplc="0409001B" w:tentative="1">
+      <w:start w:val="1"/>
+      <w:numFmt w:val="lowerRoman"/>
+      <w:lvlText w:val="%6."/>
+      <w:lvlJc w:val="right"/>
+      <w:pPr>
+        <w:ind w:left="4800" w:hanging="180"/>
+      </w:pPr>
+    </w:lvl>
+    <w:lvl w:ilvl="6" w:tplc="0409000F" w:tentative="1">
+      <w:start w:val="1"/>
+      <w:numFmt w:val="decimal"/>
+      <w:lvlText w:val="%7."/>
+      <w:lvlJc w:val="left"/>
+      <w:pPr>
+        <w:ind w:left="5520" w:hanging="360"/>
+      </w:pPr>
+    </w:lvl>
+    <w:lvl w:ilvl="7" w:tplc="04090019" w:tentative="1">
+      <w:start w:val="1"/>
+      <w:numFmt w:val="lowerLetter"/>
+      <w:lvlText w:val="%8."/>
+      <w:lvlJc w:val="left"/>
+      <w:pPr>
+        <w:ind w:left="6240" w:hanging="360"/>
+      </w:pPr>
+    </w:lvl>
+    <w:lvl w:ilvl="8" w:tplc="0409001B" w:tentative="1">
+      <w:start w:val="1"/>
+      <w:numFmt w:val="lowerRoman"/>
+      <w:lvlText w:val="%9."/>
+      <w:lvlJc w:val="right"/>
+      <w:pPr>
+        <w:ind w:left="6960" w:hanging="180"/>
+      </w:pPr>
+    </w:lvl>
+  </w:abstractNum>
+  <w:abstractNum w:abstractNumId="3" w15:restartNumberingAfterBreak="0">
     <w:nsid w:val="336A32D2"/>
     <w:multiLevelType w:val="hybridMultilevel"/>
     <w:tmpl w:val="D5C2ECF0"/>
@@ -727,7 +986,7 @@
       </w:pPr>
     </w:lvl>
   </w:abstractNum>
-  <w:abstractNum w:abstractNumId="2" w15:restartNumberingAfterBreak="0">
+  <w:abstractNum w:abstractNumId="4" w15:restartNumberingAfterBreak="0">
     <w:nsid w:val="3E66167A"/>
     <w:multiLevelType w:val="hybridMultilevel"/>
     <w:tmpl w:val="D5C2ECF0"/>
@@ -814,7 +1073,7 @@
     </w:lvl>
   </w:abstractNum>
   <w:num w:numId="1">
-    <w:abstractNumId w:val="2"/>
+    <w:abstractNumId w:val="4"/>
     <w:lvlOverride w:ilvl="0">
       <w:startOverride w:val="1"/>
     </w:lvlOverride>
@@ -844,10 +1103,16 @@
     </w:lvlOverride>
   </w:num>
   <w:num w:numId="2">
+    <w:abstractNumId w:val="3"/>
+  </w:num>
+  <w:num w:numId="3">
     <w:abstractNumId w:val="1"/>
   </w:num>
-  <w:num w:numId="3">
+  <w:num w:numId="4">
     <w:abstractNumId w:val="0"/>
+  </w:num>
+  <w:num w:numId="5">
+    <w:abstractNumId w:val="2"/>
   </w:num>
 </w:numbering>
 </file>

</xml_diff>

<commit_message>
#2 - bussiness model finish
-completed
</commit_message>
<xml_diff>
--- a/General Analyze and Design/bussiness model.docx
+++ b/General Analyze and Design/bussiness model.docx
@@ -10,16 +10,388 @@
           <w:rFonts w:cs="B Nazanin"/>
           <w:sz w:val="28"/>
           <w:szCs w:val="28"/>
-          <w:rtl/>
-        </w:rPr>
-      </w:pPr>
-      <w:r>
-        <w:rPr>
-          <w:rFonts w:cs="B Nazanin" w:hint="cs"/>
-          <w:sz w:val="28"/>
-          <w:szCs w:val="28"/>
-          <w:rtl/>
-        </w:rPr>
+        </w:rPr>
+      </w:pPr>
+      <w:bookmarkStart w:id="0" w:name="_GoBack"/>
+    </w:p>
+    <w:p>
+      <w:pPr>
+        <w:spacing w:line="276" w:lineRule="auto"/>
+        <w:jc w:val="both"/>
+        <w:rPr>
+          <w:rFonts w:cs="B Nazanin"/>
+          <w:sz w:val="28"/>
+          <w:szCs w:val="28"/>
+        </w:rPr>
+      </w:pPr>
+    </w:p>
+    <w:p>
+      <w:pPr>
+        <w:spacing w:line="276" w:lineRule="auto"/>
+        <w:jc w:val="both"/>
+        <w:rPr>
+          <w:rFonts w:cs="B Nazanin"/>
+          <w:sz w:val="28"/>
+          <w:szCs w:val="28"/>
+        </w:rPr>
+      </w:pPr>
+    </w:p>
+    <w:p>
+      <w:pPr>
+        <w:spacing w:line="276" w:lineRule="auto"/>
+        <w:jc w:val="both"/>
+        <w:rPr>
+          <w:rFonts w:cs="B Nazanin"/>
+          <w:sz w:val="28"/>
+          <w:szCs w:val="28"/>
+        </w:rPr>
+      </w:pPr>
+    </w:p>
+    <w:p>
+      <w:pPr>
+        <w:spacing w:line="276" w:lineRule="auto"/>
+        <w:jc w:val="center"/>
+        <w:rPr>
+          <w:rFonts w:cs="B Nazanin"/>
+          <w:sz w:val="28"/>
+          <w:szCs w:val="28"/>
+        </w:rPr>
+      </w:pPr>
+      <w:r>
+        <w:rPr>
+          <w:rFonts w:cs="B Nazanin"/>
+          <w:noProof/>
+          <w:sz w:val="28"/>
+          <w:szCs w:val="28"/>
+          <w:lang w:bidi="ar-SA"/>
+        </w:rPr>
+        <w:drawing>
+          <wp:inline distT="0" distB="0" distL="0" distR="0">
+            <wp:extent cx="2361905" cy="2349206"/>
+            <wp:effectExtent l="0" t="0" r="635" b="0"/>
+            <wp:docPr id="1" name="Picture 1"/>
+            <wp:cNvGraphicFramePr>
+              <a:graphicFrameLocks xmlns:a="http://schemas.openxmlformats.org/drawingml/2006/main" noChangeAspect="1"/>
+            </wp:cNvGraphicFramePr>
+            <a:graphic xmlns:a="http://schemas.openxmlformats.org/drawingml/2006/main">
+              <a:graphicData uri="http://schemas.openxmlformats.org/drawingml/2006/picture">
+                <pic:pic xmlns:pic="http://schemas.openxmlformats.org/drawingml/2006/picture">
+                  <pic:nvPicPr>
+                    <pic:cNvPr id="1" name="56.png"/>
+                    <pic:cNvPicPr/>
+                  </pic:nvPicPr>
+                  <pic:blipFill>
+                    <a:blip r:embed="rId5">
+                      <a:extLst>
+                        <a:ext uri="{28A0092B-C50C-407E-A947-70E740481C1C}">
+                          <a14:useLocalDpi xmlns:a14="http://schemas.microsoft.com/office/drawing/2010/main" val="0"/>
+                        </a:ext>
+                      </a:extLst>
+                    </a:blip>
+                    <a:stretch>
+                      <a:fillRect/>
+                    </a:stretch>
+                  </pic:blipFill>
+                  <pic:spPr>
+                    <a:xfrm>
+                      <a:off x="0" y="0"/>
+                      <a:ext cx="2361905" cy="2349206"/>
+                    </a:xfrm>
+                    <a:prstGeom prst="rect">
+                      <a:avLst/>
+                    </a:prstGeom>
+                  </pic:spPr>
+                </pic:pic>
+              </a:graphicData>
+            </a:graphic>
+          </wp:inline>
+        </w:drawing>
+      </w:r>
+    </w:p>
+    <w:p>
+      <w:pPr>
+        <w:spacing w:line="276" w:lineRule="auto"/>
+        <w:jc w:val="both"/>
+        <w:rPr>
+          <w:rFonts w:cs="B Nazanin"/>
+          <w:sz w:val="28"/>
+          <w:szCs w:val="28"/>
+        </w:rPr>
+      </w:pPr>
+    </w:p>
+    <w:p>
+      <w:pPr>
+        <w:spacing w:line="276" w:lineRule="auto"/>
+        <w:jc w:val="center"/>
+        <w:rPr>
+          <w:rFonts w:cs="B Nazanin" w:hint="cs"/>
+          <w:b/>
+          <w:bCs/>
+          <w:sz w:val="28"/>
+          <w:szCs w:val="28"/>
+          <w:rtl/>
+        </w:rPr>
+      </w:pPr>
+      <w:r>
+        <w:rPr>
+          <w:rFonts w:cs="B Nazanin" w:hint="cs"/>
+          <w:b/>
+          <w:bCs/>
+          <w:sz w:val="28"/>
+          <w:szCs w:val="28"/>
+          <w:rtl/>
+        </w:rPr>
+        <w:t>پروژه درس مهندسی نرم افزار</w:t>
+      </w:r>
+    </w:p>
+    <w:p>
+      <w:pPr>
+        <w:spacing w:line="276" w:lineRule="auto"/>
+        <w:jc w:val="center"/>
+        <w:rPr>
+          <w:rFonts w:cs="B Nazanin" w:hint="cs"/>
+          <w:b/>
+          <w:bCs/>
+          <w:sz w:val="32"/>
+          <w:szCs w:val="32"/>
+          <w:rtl/>
+        </w:rPr>
+      </w:pPr>
+      <w:r>
+        <w:rPr>
+          <w:rFonts w:cs="B Nazanin" w:hint="cs"/>
+          <w:b/>
+          <w:bCs/>
+          <w:sz w:val="32"/>
+          <w:szCs w:val="32"/>
+          <w:rtl/>
+        </w:rPr>
+        <w:t>بیزینس مدل</w:t>
+      </w:r>
+      <w:r>
+        <w:rPr>
+          <w:rFonts w:cs="B Nazanin" w:hint="cs"/>
+          <w:b/>
+          <w:bCs/>
+          <w:sz w:val="32"/>
+          <w:szCs w:val="32"/>
+          <w:rtl/>
+        </w:rPr>
+        <w:t xml:space="preserve"> (</w:t>
+      </w:r>
+      <w:r>
+        <w:rPr>
+          <w:rFonts w:cs="B Nazanin"/>
+          <w:b/>
+          <w:bCs/>
+          <w:sz w:val="32"/>
+          <w:szCs w:val="32"/>
+        </w:rPr>
+        <w:t>business model</w:t>
+      </w:r>
+      <w:r>
+        <w:rPr>
+          <w:rFonts w:cs="B Nazanin" w:hint="cs"/>
+          <w:b/>
+          <w:bCs/>
+          <w:sz w:val="32"/>
+          <w:szCs w:val="32"/>
+          <w:rtl/>
+        </w:rPr>
+        <w:t>)</w:t>
+      </w:r>
+    </w:p>
+    <w:p>
+      <w:pPr>
+        <w:spacing w:line="276" w:lineRule="auto"/>
+        <w:jc w:val="center"/>
+        <w:rPr>
+          <w:rFonts w:cs="B Nazanin"/>
+          <w:b/>
+          <w:bCs/>
+          <w:sz w:val="28"/>
+          <w:szCs w:val="28"/>
+          <w:rtl/>
+        </w:rPr>
+      </w:pPr>
+      <w:r>
+        <w:rPr>
+          <w:rFonts w:cs="B Nazanin" w:hint="cs"/>
+          <w:b/>
+          <w:bCs/>
+          <w:sz w:val="28"/>
+          <w:szCs w:val="28"/>
+          <w:rtl/>
+        </w:rPr>
+        <w:t xml:space="preserve">استاد: </w:t>
+      </w:r>
+    </w:p>
+    <w:p>
+      <w:pPr>
+        <w:spacing w:line="276" w:lineRule="auto"/>
+        <w:jc w:val="center"/>
+        <w:rPr>
+          <w:rFonts w:cs="B Nazanin" w:hint="cs"/>
+          <w:sz w:val="28"/>
+          <w:szCs w:val="28"/>
+          <w:rtl/>
+        </w:rPr>
+      </w:pPr>
+      <w:r>
+        <w:rPr>
+          <w:rFonts w:cs="B Nazanin" w:hint="cs"/>
+          <w:sz w:val="28"/>
+          <w:szCs w:val="28"/>
+          <w:rtl/>
+        </w:rPr>
+        <w:t>دکتر محمودزاده</w:t>
+      </w:r>
+    </w:p>
+    <w:p>
+      <w:pPr>
+        <w:spacing w:line="276" w:lineRule="auto"/>
+        <w:jc w:val="center"/>
+        <w:rPr>
+          <w:rFonts w:cs="B Nazanin" w:hint="cs"/>
+          <w:b/>
+          <w:bCs/>
+          <w:sz w:val="28"/>
+          <w:szCs w:val="28"/>
+          <w:rtl/>
+        </w:rPr>
+      </w:pPr>
+      <w:r>
+        <w:rPr>
+          <w:rFonts w:cs="B Nazanin" w:hint="cs"/>
+          <w:b/>
+          <w:bCs/>
+          <w:sz w:val="28"/>
+          <w:szCs w:val="28"/>
+          <w:rtl/>
+        </w:rPr>
+        <w:t>اعضای گروه:</w:t>
+      </w:r>
+    </w:p>
+    <w:p>
+      <w:pPr>
+        <w:spacing w:line="276" w:lineRule="auto"/>
+        <w:jc w:val="center"/>
+        <w:rPr>
+          <w:rFonts w:cs="B Nazanin" w:hint="cs"/>
+          <w:sz w:val="28"/>
+          <w:szCs w:val="28"/>
+          <w:rtl/>
+        </w:rPr>
+      </w:pPr>
+      <w:r>
+        <w:rPr>
+          <w:rFonts w:cs="B Nazanin" w:hint="cs"/>
+          <w:sz w:val="28"/>
+          <w:szCs w:val="28"/>
+          <w:rtl/>
+        </w:rPr>
+        <w:t>محمدامین آقابابایی</w:t>
+      </w:r>
+    </w:p>
+    <w:p>
+      <w:pPr>
+        <w:spacing w:line="276" w:lineRule="auto"/>
+        <w:jc w:val="center"/>
+        <w:rPr>
+          <w:rFonts w:cs="B Nazanin" w:hint="cs"/>
+          <w:sz w:val="28"/>
+          <w:szCs w:val="28"/>
+          <w:rtl/>
+        </w:rPr>
+      </w:pPr>
+      <w:r>
+        <w:rPr>
+          <w:rFonts w:cs="B Nazanin" w:hint="cs"/>
+          <w:sz w:val="28"/>
+          <w:szCs w:val="28"/>
+          <w:rtl/>
+        </w:rPr>
+        <w:t>امیررضا نیکومنش</w:t>
+      </w:r>
+    </w:p>
+    <w:p>
+      <w:pPr>
+        <w:spacing w:line="276" w:lineRule="auto"/>
+        <w:jc w:val="center"/>
+        <w:rPr>
+          <w:rFonts w:cs="B Nazanin" w:hint="cs"/>
+          <w:sz w:val="28"/>
+          <w:szCs w:val="28"/>
+          <w:rtl/>
+        </w:rPr>
+      </w:pPr>
+      <w:r>
+        <w:rPr>
+          <w:rFonts w:cs="B Nazanin" w:hint="cs"/>
+          <w:sz w:val="28"/>
+          <w:szCs w:val="28"/>
+          <w:rtl/>
+        </w:rPr>
+        <w:t>سوده بکرانی</w:t>
+      </w:r>
+    </w:p>
+    <w:p>
+      <w:pPr>
+        <w:spacing w:line="276" w:lineRule="auto"/>
+        <w:jc w:val="center"/>
+        <w:rPr>
+          <w:rFonts w:cs="B Nazanin" w:hint="cs"/>
+          <w:sz w:val="28"/>
+          <w:szCs w:val="28"/>
+          <w:rtl/>
+        </w:rPr>
+      </w:pPr>
+      <w:r>
+        <w:rPr>
+          <w:rFonts w:cs="B Nazanin" w:hint="cs"/>
+          <w:sz w:val="28"/>
+          <w:szCs w:val="28"/>
+          <w:rtl/>
+        </w:rPr>
+        <w:t>امیرعباس مهدی زاده</w:t>
+      </w:r>
+    </w:p>
+    <w:bookmarkEnd w:id="0"/>
+    <w:p>
+      <w:pPr>
+        <w:spacing w:line="276" w:lineRule="auto"/>
+        <w:jc w:val="both"/>
+        <w:rPr>
+          <w:rFonts w:cs="B Nazanin"/>
+          <w:sz w:val="28"/>
+          <w:szCs w:val="28"/>
+          <w:rtl/>
+        </w:rPr>
+      </w:pPr>
+    </w:p>
+    <w:p>
+      <w:pPr>
+        <w:spacing w:line="276" w:lineRule="auto"/>
+        <w:jc w:val="both"/>
+        <w:rPr>
+          <w:rFonts w:cs="B Nazanin"/>
+          <w:b/>
+          <w:bCs/>
+          <w:sz w:val="36"/>
+          <w:szCs w:val="36"/>
+          <w:rtl/>
+        </w:rPr>
+      </w:pPr>
+      <w:r>
+        <w:rPr>
+          <w:rFonts w:cs="B Nazanin" w:hint="cs"/>
+          <w:b/>
+          <w:bCs/>
+          <w:sz w:val="36"/>
+          <w:szCs w:val="36"/>
+          <w:rtl/>
+        </w:rPr>
+        <w:lastRenderedPageBreak/>
         <w:t>بیزینس مدل:</w:t>
       </w:r>
     </w:p>
@@ -29,14 +401,18 @@
         <w:jc w:val="both"/>
         <w:rPr>
           <w:rFonts w:cs="B Nazanin"/>
-          <w:sz w:val="28"/>
-          <w:szCs w:val="28"/>
-          <w:rtl/>
-        </w:rPr>
-      </w:pPr>
-      <w:r>
-        <w:rPr>
-          <w:rFonts w:cs="B Nazanin" w:hint="cs"/>
+          <w:b/>
+          <w:bCs/>
+          <w:sz w:val="28"/>
+          <w:szCs w:val="28"/>
+          <w:rtl/>
+        </w:rPr>
+      </w:pPr>
+      <w:r>
+        <w:rPr>
+          <w:rFonts w:cs="B Nazanin" w:hint="cs"/>
+          <w:b/>
+          <w:bCs/>
           <w:sz w:val="28"/>
           <w:szCs w:val="28"/>
           <w:rtl/>
@@ -54,7 +430,7 @@
         <w:spacing w:line="276" w:lineRule="auto"/>
         <w:jc w:val="both"/>
         <w:rPr>
-          <w:rFonts w:cs="B Nazanin" w:hint="cs"/>
+          <w:rFonts w:cs="B Nazanin"/>
           <w:sz w:val="28"/>
           <w:szCs w:val="28"/>
         </w:rPr>
@@ -100,14 +476,18 @@
         <w:jc w:val="both"/>
         <w:rPr>
           <w:rFonts w:cs="B Nazanin"/>
-          <w:sz w:val="28"/>
-          <w:szCs w:val="28"/>
-          <w:rtl/>
-        </w:rPr>
-      </w:pPr>
-      <w:r>
-        <w:rPr>
-          <w:rFonts w:cs="B Nazanin" w:hint="cs"/>
+          <w:b/>
+          <w:bCs/>
+          <w:sz w:val="28"/>
+          <w:szCs w:val="28"/>
+          <w:rtl/>
+        </w:rPr>
+      </w:pPr>
+      <w:r>
+        <w:rPr>
+          <w:rFonts w:cs="B Nazanin" w:hint="cs"/>
+          <w:b/>
+          <w:bCs/>
           <w:sz w:val="28"/>
           <w:szCs w:val="28"/>
           <w:rtl/>
@@ -389,14 +769,18 @@
         <w:jc w:val="both"/>
         <w:rPr>
           <w:rFonts w:cs="B Nazanin"/>
-          <w:sz w:val="28"/>
-          <w:szCs w:val="28"/>
-          <w:rtl/>
-        </w:rPr>
-      </w:pPr>
-      <w:r>
-        <w:rPr>
-          <w:rFonts w:cs="B Nazanin" w:hint="cs"/>
+          <w:b/>
+          <w:bCs/>
+          <w:sz w:val="28"/>
+          <w:szCs w:val="28"/>
+          <w:rtl/>
+        </w:rPr>
+      </w:pPr>
+      <w:r>
+        <w:rPr>
+          <w:rFonts w:cs="B Nazanin" w:hint="cs"/>
+          <w:b/>
+          <w:bCs/>
           <w:sz w:val="28"/>
           <w:szCs w:val="28"/>
           <w:rtl/>
@@ -509,15 +893,19 @@
         <w:spacing w:line="276" w:lineRule="auto"/>
         <w:jc w:val="both"/>
         <w:rPr>
-          <w:rFonts w:cs="B Nazanin" w:hint="cs"/>
-          <w:sz w:val="28"/>
-          <w:szCs w:val="28"/>
-          <w:rtl/>
-        </w:rPr>
-      </w:pPr>
-      <w:r>
-        <w:rPr>
-          <w:rFonts w:cs="B Nazanin" w:hint="cs"/>
+          <w:rFonts w:cs="B Nazanin"/>
+          <w:b/>
+          <w:bCs/>
+          <w:sz w:val="28"/>
+          <w:szCs w:val="28"/>
+          <w:rtl/>
+        </w:rPr>
+      </w:pPr>
+      <w:r>
+        <w:rPr>
+          <w:rFonts w:cs="B Nazanin" w:hint="cs"/>
+          <w:b/>
+          <w:bCs/>
           <w:sz w:val="28"/>
           <w:szCs w:val="28"/>
           <w:rtl/>
@@ -560,7 +948,7 @@
         <w:spacing w:line="276" w:lineRule="auto"/>
         <w:jc w:val="both"/>
         <w:rPr>
-          <w:rFonts w:cs="B Nazanin" w:hint="cs"/>
+          <w:rFonts w:cs="B Nazanin"/>
           <w:sz w:val="28"/>
           <w:szCs w:val="28"/>
         </w:rPr>
@@ -599,23 +987,25 @@
         </w:rPr>
         <w:t>تغییر در وضعیت تسک های اختصاص داده شده به شخص</w:t>
       </w:r>
-      <w:bookmarkStart w:id="0" w:name="_GoBack"/>
-      <w:bookmarkEnd w:id="0"/>
-    </w:p>
-    <w:p>
-      <w:pPr>
-        <w:spacing w:line="276" w:lineRule="auto"/>
-        <w:jc w:val="both"/>
-        <w:rPr>
-          <w:rFonts w:cs="B Nazanin"/>
-          <w:sz w:val="28"/>
-          <w:szCs w:val="28"/>
-          <w:rtl/>
-        </w:rPr>
-      </w:pPr>
-      <w:r>
-        <w:rPr>
-          <w:rFonts w:cs="B Nazanin" w:hint="cs"/>
+    </w:p>
+    <w:p>
+      <w:pPr>
+        <w:spacing w:line="276" w:lineRule="auto"/>
+        <w:jc w:val="both"/>
+        <w:rPr>
+          <w:rFonts w:cs="B Nazanin"/>
+          <w:b/>
+          <w:bCs/>
+          <w:sz w:val="28"/>
+          <w:szCs w:val="28"/>
+          <w:rtl/>
+        </w:rPr>
+      </w:pPr>
+      <w:r>
+        <w:rPr>
+          <w:rFonts w:cs="B Nazanin" w:hint="cs"/>
+          <w:b/>
+          <w:bCs/>
           <w:sz w:val="28"/>
           <w:szCs w:val="28"/>
           <w:rtl/>

</xml_diff>